<commit_message>
Added all the Betanczy chunks
</commit_message>
<xml_diff>
--- a/GroupProject.docx
+++ b/GroupProject.docx
@@ -44,24 +44,13 @@
         <w:t xml:space="preserve">10/6/2021</w:t>
       </w:r>
     </w:p>
-    <w:bookmarkStart w:id="23" w:name="project"/>
+    <w:bookmarkStart w:id="27" w:name="project"/>
     <w:p>
       <w:pPr>
         <w:pStyle w:val="Heading1"/>
       </w:pPr>
       <w:r>
         <w:t xml:space="preserve">Project</w:t>
-      </w:r>
-    </w:p>
-    <w:p>
-      <w:pPr>
-        <w:pStyle w:val="SourceCode"/>
-      </w:pPr>
-      <w:r>
-        <w:rPr>
-          <w:rStyle w:val="CommentTok"/>
-        </w:rPr>
-        <w:t xml:space="preserve">#Find Outliers</w:t>
       </w:r>
     </w:p>
     <w:p>
@@ -110,20 +99,6 @@
           </wp:inline>
         </w:drawing>
       </w:r>
-    </w:p>
-    <w:bookmarkStart w:id="22" w:name="write-something-about-it"/>
-    <w:p>
-      <w:pPr>
-        <w:pStyle w:val="Heading3"/>
-      </w:pPr>
-      <w:r>
-        <w:t xml:space="preserve">Write something about it</w:t>
-      </w:r>
-    </w:p>
-    <w:p>
-      <w:pPr>
-        <w:pStyle w:val="FirstParagraph"/>
-      </w:pPr>
       <w:r>
         <w:drawing>
           <wp:inline>
@@ -134,7 +109,7 @@
               <a:graphicData uri="http://schemas.openxmlformats.org/drawingml/2006/picture">
                 <pic:pic>
                   <pic:nvPicPr>
-                    <pic:cNvPr descr="GroupProject_files/figure-docx/unnamed-chunk-2-1.png" id="0" name="Picture"/>
+                    <pic:cNvPr descr="GroupProject_files/figure-docx/unnamed-chunk-1-2.png" id="0" name="Picture"/>
                     <pic:cNvPicPr>
                       <a:picLocks noChangeArrowheads="1" noChangeAspect="1"/>
                     </pic:cNvPicPr>
@@ -166,6 +141,268 @@
           </wp:inline>
         </w:drawing>
       </w:r>
+      <w:r>
+        <w:drawing>
+          <wp:inline>
+            <wp:extent cx="5334000" cy="4267200"/>
+            <wp:effectExtent b="0" l="0" r="0" t="0"/>
+            <wp:docPr descr="" title="" id="1" name="Picture"/>
+            <a:graphic>
+              <a:graphicData uri="http://schemas.openxmlformats.org/drawingml/2006/picture">
+                <pic:pic>
+                  <pic:nvPicPr>
+                    <pic:cNvPr descr="GroupProject_files/figure-docx/unnamed-chunk-1-3.png" id="0" name="Picture"/>
+                    <pic:cNvPicPr>
+                      <a:picLocks noChangeArrowheads="1" noChangeAspect="1"/>
+                    </pic:cNvPicPr>
+                  </pic:nvPicPr>
+                  <pic:blipFill>
+                    <a:blip r:embed="rId22"/>
+                    <a:stretch>
+                      <a:fillRect/>
+                    </a:stretch>
+                  </pic:blipFill>
+                  <pic:spPr bwMode="auto">
+                    <a:xfrm>
+                      <a:off x="0" y="0"/>
+                      <a:ext cx="5334000" cy="4267200"/>
+                    </a:xfrm>
+                    <a:prstGeom prst="rect">
+                      <a:avLst/>
+                    </a:prstGeom>
+                    <a:noFill/>
+                    <a:ln w="9525">
+                      <a:noFill/>
+                      <a:headEnd/>
+                      <a:tailEnd/>
+                    </a:ln>
+                  </pic:spPr>
+                </pic:pic>
+              </a:graphicData>
+            </a:graphic>
+          </wp:inline>
+        </w:drawing>
+      </w:r>
+    </w:p>
+    <w:bookmarkStart w:id="26" w:name="write-something-about-it"/>
+    <w:p>
+      <w:pPr>
+        <w:pStyle w:val="Heading3"/>
+      </w:pPr>
+      <w:r>
+        <w:t xml:space="preserve">Write something about it</w:t>
+      </w:r>
+    </w:p>
+    <w:p>
+      <w:pPr>
+        <w:pStyle w:val="FirstParagraph"/>
+      </w:pPr>
+      <w:r>
+        <w:t xml:space="preserve">We are going to remove outliers</w:t>
+      </w:r>
+    </w:p>
+    <w:p>
+      <w:pPr>
+        <w:pStyle w:val="BodyText"/>
+      </w:pPr>
+      <w:r>
+        <w:drawing>
+          <wp:inline>
+            <wp:extent cx="5334000" cy="4267200"/>
+            <wp:effectExtent b="0" l="0" r="0" t="0"/>
+            <wp:docPr descr="" title="" id="1" name="Picture"/>
+            <a:graphic>
+              <a:graphicData uri="http://schemas.openxmlformats.org/drawingml/2006/picture">
+                <pic:pic>
+                  <pic:nvPicPr>
+                    <pic:cNvPr descr="GroupProject_files/figure-docx/unnamed-chunk-3-1.png" id="0" name="Picture"/>
+                    <pic:cNvPicPr>
+                      <a:picLocks noChangeArrowheads="1" noChangeAspect="1"/>
+                    </pic:cNvPicPr>
+                  </pic:nvPicPr>
+                  <pic:blipFill>
+                    <a:blip r:embed="rId23"/>
+                    <a:stretch>
+                      <a:fillRect/>
+                    </a:stretch>
+                  </pic:blipFill>
+                  <pic:spPr bwMode="auto">
+                    <a:xfrm>
+                      <a:off x="0" y="0"/>
+                      <a:ext cx="5334000" cy="4267200"/>
+                    </a:xfrm>
+                    <a:prstGeom prst="rect">
+                      <a:avLst/>
+                    </a:prstGeom>
+                    <a:noFill/>
+                    <a:ln w="9525">
+                      <a:noFill/>
+                      <a:headEnd/>
+                      <a:tailEnd/>
+                    </a:ln>
+                  </pic:spPr>
+                </pic:pic>
+              </a:graphicData>
+            </a:graphic>
+          </wp:inline>
+        </w:drawing>
+      </w:r>
+      <w:r>
+        <w:drawing>
+          <wp:inline>
+            <wp:extent cx="5334000" cy="4267200"/>
+            <wp:effectExtent b="0" l="0" r="0" t="0"/>
+            <wp:docPr descr="" title="" id="1" name="Picture"/>
+            <a:graphic>
+              <a:graphicData uri="http://schemas.openxmlformats.org/drawingml/2006/picture">
+                <pic:pic>
+                  <pic:nvPicPr>
+                    <pic:cNvPr descr="GroupProject_files/figure-docx/unnamed-chunk-3-2.png" id="0" name="Picture"/>
+                    <pic:cNvPicPr>
+                      <a:picLocks noChangeArrowheads="1" noChangeAspect="1"/>
+                    </pic:cNvPicPr>
+                  </pic:nvPicPr>
+                  <pic:blipFill>
+                    <a:blip r:embed="rId24"/>
+                    <a:stretch>
+                      <a:fillRect/>
+                    </a:stretch>
+                  </pic:blipFill>
+                  <pic:spPr bwMode="auto">
+                    <a:xfrm>
+                      <a:off x="0" y="0"/>
+                      <a:ext cx="5334000" cy="4267200"/>
+                    </a:xfrm>
+                    <a:prstGeom prst="rect">
+                      <a:avLst/>
+                    </a:prstGeom>
+                    <a:noFill/>
+                    <a:ln w="9525">
+                      <a:noFill/>
+                      <a:headEnd/>
+                      <a:tailEnd/>
+                    </a:ln>
+                  </pic:spPr>
+                </pic:pic>
+              </a:graphicData>
+            </a:graphic>
+          </wp:inline>
+        </w:drawing>
+      </w:r>
+      <w:r>
+        <w:drawing>
+          <wp:inline>
+            <wp:extent cx="5334000" cy="4267200"/>
+            <wp:effectExtent b="0" l="0" r="0" t="0"/>
+            <wp:docPr descr="" title="" id="1" name="Picture"/>
+            <a:graphic>
+              <a:graphicData uri="http://schemas.openxmlformats.org/drawingml/2006/picture">
+                <pic:pic>
+                  <pic:nvPicPr>
+                    <pic:cNvPr descr="GroupProject_files/figure-docx/unnamed-chunk-3-3.png" id="0" name="Picture"/>
+                    <pic:cNvPicPr>
+                      <a:picLocks noChangeArrowheads="1" noChangeAspect="1"/>
+                    </pic:cNvPicPr>
+                  </pic:nvPicPr>
+                  <pic:blipFill>
+                    <a:blip r:embed="rId25"/>
+                    <a:stretch>
+                      <a:fillRect/>
+                    </a:stretch>
+                  </pic:blipFill>
+                  <pic:spPr bwMode="auto">
+                    <a:xfrm>
+                      <a:off x="0" y="0"/>
+                      <a:ext cx="5334000" cy="4267200"/>
+                    </a:xfrm>
+                    <a:prstGeom prst="rect">
+                      <a:avLst/>
+                    </a:prstGeom>
+                    <a:noFill/>
+                    <a:ln w="9525">
+                      <a:noFill/>
+                      <a:headEnd/>
+                      <a:tailEnd/>
+                    </a:ln>
+                  </pic:spPr>
+                </pic:pic>
+              </a:graphicData>
+            </a:graphic>
+          </wp:inline>
+        </w:drawing>
+      </w:r>
+      <w:r>
+        <w:t xml:space="preserve"> </w:t>
+      </w:r>
+      <w:r>
+        <w:t xml:space="preserve">## We removed all of the 447 outliers from dataset!</w:t>
+      </w:r>
+    </w:p>
+    <w:bookmarkEnd w:id="26"/>
+    <w:bookmarkEnd w:id="27"/>
+    <w:bookmarkStart w:id="38" w:name="X354d97938bc08c3dfc635cb95a0ae167659ee5d"/>
+    <w:p>
+      <w:pPr>
+        <w:pStyle w:val="Heading1"/>
+      </w:pPr>
+      <w:r>
+        <w:t xml:space="preserve">Plots between predictors and death rate with their respective correlation coefficients</w:t>
+      </w:r>
+    </w:p>
+    <w:p>
+      <w:pPr>
+        <w:pStyle w:val="FirstParagraph"/>
+      </w:pPr>
+      <w:r>
+        <w:t xml:space="preserve">We need to write something underneath each of the plots</w:t>
+      </w:r>
+    </w:p>
+    <w:p>
+      <w:pPr>
+        <w:pStyle w:val="BodyText"/>
+      </w:pPr>
+      <w:r>
+        <w:drawing>
+          <wp:inline>
+            <wp:extent cx="5334000" cy="4267200"/>
+            <wp:effectExtent b="0" l="0" r="0" t="0"/>
+            <wp:docPr descr="" title="" id="1" name="Picture"/>
+            <a:graphic>
+              <a:graphicData uri="http://schemas.openxmlformats.org/drawingml/2006/picture">
+                <pic:pic>
+                  <pic:nvPicPr>
+                    <pic:cNvPr descr="GroupProject_files/figure-docx/unnamed-chunk-5-1.png" id="0" name="Picture"/>
+                    <pic:cNvPicPr>
+                      <a:picLocks noChangeArrowheads="1" noChangeAspect="1"/>
+                    </pic:cNvPicPr>
+                  </pic:nvPicPr>
+                  <pic:blipFill>
+                    <a:blip r:embed="rId28"/>
+                    <a:stretch>
+                      <a:fillRect/>
+                    </a:stretch>
+                  </pic:blipFill>
+                  <pic:spPr bwMode="auto">
+                    <a:xfrm>
+                      <a:off x="0" y="0"/>
+                      <a:ext cx="5334000" cy="4267200"/>
+                    </a:xfrm>
+                    <a:prstGeom prst="rect">
+                      <a:avLst/>
+                    </a:prstGeom>
+                    <a:noFill/>
+                    <a:ln w="9525">
+                      <a:noFill/>
+                      <a:headEnd/>
+                      <a:tailEnd/>
+                    </a:ln>
+                  </pic:spPr>
+                </pic:pic>
+              </a:graphicData>
+            </a:graphic>
+          </wp:inline>
+        </w:drawing>
+      </w:r>
     </w:p>
     <w:p>
       <w:pPr>
@@ -175,47 +412,292 @@
         <w:rPr>
           <w:rStyle w:val="VerbatimChar"/>
         </w:rPr>
-        <w:t xml:space="preserve">##  [1]   46  106  176  431  495  545  562  571  727  809  824  905 1042 1059 1202</w:t>
-      </w:r>
-      <w:r>
-        <w:br/>
-      </w:r>
+        <w:t xml:space="preserve">## [1] 0.4530695</w:t>
+      </w:r>
+    </w:p>
+    <w:bookmarkStart w:id="30" w:name="write-something-here-about-this"/>
+    <w:p>
+      <w:pPr>
+        <w:pStyle w:val="Heading3"/>
+      </w:pPr>
+      <w:r>
+        <w:t xml:space="preserve">Write something here about this</w:t>
+      </w:r>
+    </w:p>
+    <w:p>
+      <w:pPr>
+        <w:pStyle w:val="FirstParagraph"/>
+      </w:pPr>
+      <w:r>
+        <w:drawing>
+          <wp:inline>
+            <wp:extent cx="5334000" cy="4267200"/>
+            <wp:effectExtent b="0" l="0" r="0" t="0"/>
+            <wp:docPr descr="" title="" id="1" name="Picture"/>
+            <a:graphic>
+              <a:graphicData uri="http://schemas.openxmlformats.org/drawingml/2006/picture">
+                <pic:pic>
+                  <pic:nvPicPr>
+                    <pic:cNvPr descr="GroupProject_files/figure-docx/unnamed-chunk-6-1.png" id="0" name="Picture"/>
+                    <pic:cNvPicPr>
+                      <a:picLocks noChangeArrowheads="1" noChangeAspect="1"/>
+                    </pic:cNvPicPr>
+                  </pic:nvPicPr>
+                  <pic:blipFill>
+                    <a:blip r:embed="rId29"/>
+                    <a:stretch>
+                      <a:fillRect/>
+                    </a:stretch>
+                  </pic:blipFill>
+                  <pic:spPr bwMode="auto">
+                    <a:xfrm>
+                      <a:off x="0" y="0"/>
+                      <a:ext cx="5334000" cy="4267200"/>
+                    </a:xfrm>
+                    <a:prstGeom prst="rect">
+                      <a:avLst/>
+                    </a:prstGeom>
+                    <a:noFill/>
+                    <a:ln w="9525">
+                      <a:noFill/>
+                      <a:headEnd/>
+                      <a:tailEnd/>
+                    </a:ln>
+                  </pic:spPr>
+                </pic:pic>
+              </a:graphicData>
+            </a:graphic>
+          </wp:inline>
+        </w:drawing>
+      </w:r>
+    </w:p>
+    <w:p>
+      <w:pPr>
+        <w:pStyle w:val="SourceCode"/>
+      </w:pPr>
       <w:r>
         <w:rPr>
           <w:rStyle w:val="VerbatimChar"/>
         </w:rPr>
-        <w:t xml:space="preserve">## [16] 1203 1204 1208 1218 1236 1239 1243 1244 1252 1258 1374 1380 1393 1429 1771</w:t>
-      </w:r>
-      <w:r>
-        <w:br/>
-      </w:r>
+        <w:t xml:space="preserve">## [1] 0.4530695</w:t>
+      </w:r>
+    </w:p>
+    <w:bookmarkEnd w:id="30"/>
+    <w:bookmarkStart w:id="32" w:name="write-something-here-about-this-1"/>
+    <w:p>
+      <w:pPr>
+        <w:pStyle w:val="Heading3"/>
+      </w:pPr>
+      <w:r>
+        <w:t xml:space="preserve">Write something here about this</w:t>
+      </w:r>
+    </w:p>
+    <w:p>
+      <w:pPr>
+        <w:pStyle w:val="FirstParagraph"/>
+      </w:pPr>
+      <w:r>
+        <w:drawing>
+          <wp:inline>
+            <wp:extent cx="5334000" cy="4267200"/>
+            <wp:effectExtent b="0" l="0" r="0" t="0"/>
+            <wp:docPr descr="" title="" id="1" name="Picture"/>
+            <a:graphic>
+              <a:graphicData uri="http://schemas.openxmlformats.org/drawingml/2006/picture">
+                <pic:pic>
+                  <pic:nvPicPr>
+                    <pic:cNvPr descr="GroupProject_files/figure-docx/unnamed-chunk-7-1.png" id="0" name="Picture"/>
+                    <pic:cNvPicPr>
+                      <a:picLocks noChangeArrowheads="1" noChangeAspect="1"/>
+                    </pic:cNvPicPr>
+                  </pic:nvPicPr>
+                  <pic:blipFill>
+                    <a:blip r:embed="rId31"/>
+                    <a:stretch>
+                      <a:fillRect/>
+                    </a:stretch>
+                  </pic:blipFill>
+                  <pic:spPr bwMode="auto">
+                    <a:xfrm>
+                      <a:off x="0" y="0"/>
+                      <a:ext cx="5334000" cy="4267200"/>
+                    </a:xfrm>
+                    <a:prstGeom prst="rect">
+                      <a:avLst/>
+                    </a:prstGeom>
+                    <a:noFill/>
+                    <a:ln w="9525">
+                      <a:noFill/>
+                      <a:headEnd/>
+                      <a:tailEnd/>
+                    </a:ln>
+                  </pic:spPr>
+                </pic:pic>
+              </a:graphicData>
+            </a:graphic>
+          </wp:inline>
+        </w:drawing>
+      </w:r>
+    </w:p>
+    <w:p>
+      <w:pPr>
+        <w:pStyle w:val="SourceCode"/>
+      </w:pPr>
       <w:r>
         <w:rPr>
           <w:rStyle w:val="VerbatimChar"/>
         </w:rPr>
-        <w:t xml:space="preserve">## [31] 1797 1868 1965 2176 2287 2306 2360 2395 2407 2421 2444 2452 2453 2536 2541</w:t>
-      </w:r>
-      <w:r>
-        <w:br/>
-      </w:r>
+        <w:t xml:space="preserve">## [1] -0.4569882</w:t>
+      </w:r>
+    </w:p>
+    <w:bookmarkEnd w:id="32"/>
+    <w:bookmarkStart w:id="34" w:name="write-something-here-about-this-2"/>
+    <w:p>
+      <w:pPr>
+        <w:pStyle w:val="Heading3"/>
+      </w:pPr>
+      <w:r>
+        <w:t xml:space="preserve">Write something here about this</w:t>
+      </w:r>
+    </w:p>
+    <w:p>
+      <w:pPr>
+        <w:pStyle w:val="FirstParagraph"/>
+      </w:pPr>
+      <w:r>
+        <w:drawing>
+          <wp:inline>
+            <wp:extent cx="5334000" cy="4267200"/>
+            <wp:effectExtent b="0" l="0" r="0" t="0"/>
+            <wp:docPr descr="" title="" id="1" name="Picture"/>
+            <a:graphic>
+              <a:graphicData uri="http://schemas.openxmlformats.org/drawingml/2006/picture">
+                <pic:pic>
+                  <pic:nvPicPr>
+                    <pic:cNvPr descr="GroupProject_files/figure-docx/unnamed-chunk-8-1.png" id="0" name="Picture"/>
+                    <pic:cNvPicPr>
+                      <a:picLocks noChangeArrowheads="1" noChangeAspect="1"/>
+                    </pic:cNvPicPr>
+                  </pic:nvPicPr>
+                  <pic:blipFill>
+                    <a:blip r:embed="rId33"/>
+                    <a:stretch>
+                      <a:fillRect/>
+                    </a:stretch>
+                  </pic:blipFill>
+                  <pic:spPr bwMode="auto">
+                    <a:xfrm>
+                      <a:off x="0" y="0"/>
+                      <a:ext cx="5334000" cy="4267200"/>
+                    </a:xfrm>
+                    <a:prstGeom prst="rect">
+                      <a:avLst/>
+                    </a:prstGeom>
+                    <a:noFill/>
+                    <a:ln w="9525">
+                      <a:noFill/>
+                      <a:headEnd/>
+                      <a:tailEnd/>
+                    </a:ln>
+                  </pic:spPr>
+                </pic:pic>
+              </a:graphicData>
+            </a:graphic>
+          </wp:inline>
+        </w:drawing>
+      </w:r>
+    </w:p>
+    <w:p>
+      <w:pPr>
+        <w:pStyle w:val="SourceCode"/>
+      </w:pPr>
       <w:r>
         <w:rPr>
           <w:rStyle w:val="VerbatimChar"/>
         </w:rPr>
-        <w:t xml:space="preserve">## [46] 2546 2549 2559 2560 2564 2565 2567 2573 2579 2594 2618 2626 2674 2684 2696</w:t>
-      </w:r>
-      <w:r>
-        <w:br/>
-      </w:r>
+        <w:t xml:space="preserve">## [1] -0.4461167</w:t>
+      </w:r>
+    </w:p>
+    <w:bookmarkEnd w:id="34"/>
+    <w:bookmarkStart w:id="36" w:name="write-something-here-about-this-3"/>
+    <w:p>
+      <w:pPr>
+        <w:pStyle w:val="Heading3"/>
+      </w:pPr>
+      <w:r>
+        <w:t xml:space="preserve">Write something here about this</w:t>
+      </w:r>
+    </w:p>
+    <w:p>
+      <w:pPr>
+        <w:pStyle w:val="FirstParagraph"/>
+      </w:pPr>
+      <w:r>
+        <w:drawing>
+          <wp:inline>
+            <wp:extent cx="5334000" cy="4267200"/>
+            <wp:effectExtent b="0" l="0" r="0" t="0"/>
+            <wp:docPr descr="" title="" id="1" name="Picture"/>
+            <a:graphic>
+              <a:graphicData uri="http://schemas.openxmlformats.org/drawingml/2006/picture">
+                <pic:pic>
+                  <pic:nvPicPr>
+                    <pic:cNvPr descr="GroupProject_files/figure-docx/unnamed-chunk-9-1.png" id="0" name="Picture"/>
+                    <pic:cNvPicPr>
+                      <a:picLocks noChangeArrowheads="1" noChangeAspect="1"/>
+                    </pic:cNvPicPr>
+                  </pic:nvPicPr>
+                  <pic:blipFill>
+                    <a:blip r:embed="rId35"/>
+                    <a:stretch>
+                      <a:fillRect/>
+                    </a:stretch>
+                  </pic:blipFill>
+                  <pic:spPr bwMode="auto">
+                    <a:xfrm>
+                      <a:off x="0" y="0"/>
+                      <a:ext cx="5334000" cy="4267200"/>
+                    </a:xfrm>
+                    <a:prstGeom prst="rect">
+                      <a:avLst/>
+                    </a:prstGeom>
+                    <a:noFill/>
+                    <a:ln w="9525">
+                      <a:noFill/>
+                      <a:headEnd/>
+                      <a:tailEnd/>
+                    </a:ln>
+                  </pic:spPr>
+                </pic:pic>
+              </a:graphicData>
+            </a:graphic>
+          </wp:inline>
+        </w:drawing>
+      </w:r>
+    </w:p>
+    <w:p>
+      <w:pPr>
+        <w:pStyle w:val="SourceCode"/>
+      </w:pPr>
       <w:r>
         <w:rPr>
           <w:rStyle w:val="VerbatimChar"/>
         </w:rPr>
-        <w:t xml:space="preserve">## [61] 2699 2706 2712 2734 2775 2785 2803 2814 2826</w:t>
-      </w:r>
-    </w:p>
-    <w:bookmarkEnd w:id="22"/>
-    <w:bookmarkEnd w:id="23"/>
+        <w:t xml:space="preserve">## [1] 0.3519352</w:t>
+      </w:r>
+    </w:p>
+    <w:bookmarkEnd w:id="36"/>
+    <w:bookmarkStart w:id="37" w:name="write-something-here-about-this-4"/>
+    <w:p>
+      <w:pPr>
+        <w:pStyle w:val="Heading3"/>
+      </w:pPr>
+      <w:r>
+        <w:t xml:space="preserve">Write something here about this</w:t>
+      </w:r>
+    </w:p>
+    <w:bookmarkEnd w:id="37"/>
+    <w:bookmarkEnd w:id="38"/>
     <w:sectPr/>
   </w:body>
 </w:document>

</xml_diff>

<commit_message>
last change for the day
</commit_message>
<xml_diff>
--- a/GroupProject.docx
+++ b/GroupProject.docx
@@ -2154,7 +2154,7 @@
     <w:bookmarkEnd w:id="56"/>
     <w:bookmarkEnd w:id="57"/>
     <w:bookmarkEnd w:id="58"/>
-    <w:bookmarkStart w:id="64" w:name="checking-multicollinearity"/>
+    <w:bookmarkStart w:id="65" w:name="checking-multicollinearity"/>
     <w:p>
       <w:pPr>
         <w:pStyle w:val="Heading1"/>
@@ -2540,6 +2540,17 @@
         <w:rPr>
           <w:rStyle w:val="VerbatimChar"/>
         </w:rPr>
+        <w:t xml:space="preserve">## [1] "AIC for model without 'medIncome' , followed by 'PctPrivateCoverage' "</w:t>
+      </w:r>
+    </w:p>
+    <w:p>
+      <w:pPr>
+        <w:pStyle w:val="SourceCode"/>
+      </w:pPr>
+      <w:r>
+        <w:rPr>
+          <w:rStyle w:val="VerbatimChar"/>
+        </w:rPr>
         <w:t xml:space="preserve">## [1] 15145.84</w:t>
       </w:r>
     </w:p>
@@ -2552,6 +2563,417 @@
           <w:rStyle w:val="VerbatimChar"/>
         </w:rPr>
         <w:t xml:space="preserve">## [1] 15067.53</w:t>
+      </w:r>
+    </w:p>
+    <w:p>
+      <w:pPr>
+        <w:pStyle w:val="SourceCode"/>
+      </w:pPr>
+      <w:r>
+        <w:rPr>
+          <w:rStyle w:val="VerbatimChar"/>
+        </w:rPr>
+        <w:t xml:space="preserve">## </w:t>
+      </w:r>
+      <w:r>
+        <w:br/>
+      </w:r>
+      <w:r>
+        <w:rPr>
+          <w:rStyle w:val="VerbatimChar"/>
+        </w:rPr>
+        <w:t xml:space="preserve">## Call:</w:t>
+      </w:r>
+      <w:r>
+        <w:br/>
+      </w:r>
+      <w:r>
+        <w:rPr>
+          <w:rStyle w:val="VerbatimChar"/>
+        </w:rPr>
+        <w:t xml:space="preserve">## lm(formula = Traincancer_data$TARGET_deathRate ~ Traincancer_data$AvgHouseholdSize + </w:t>
+      </w:r>
+      <w:r>
+        <w:br/>
+      </w:r>
+      <w:r>
+        <w:rPr>
+          <w:rStyle w:val="VerbatimChar"/>
+        </w:rPr>
+        <w:t xml:space="preserve">##     Traincancer_data$PctPrivateCoverage + Traincancer_data$incidenceRate, </w:t>
+      </w:r>
+      <w:r>
+        <w:br/>
+      </w:r>
+      <w:r>
+        <w:rPr>
+          <w:rStyle w:val="VerbatimChar"/>
+        </w:rPr>
+        <w:t xml:space="preserve">##     data = Traincancer_data)</w:t>
+      </w:r>
+      <w:r>
+        <w:br/>
+      </w:r>
+      <w:r>
+        <w:rPr>
+          <w:rStyle w:val="VerbatimChar"/>
+        </w:rPr>
+        <w:t xml:space="preserve">## </w:t>
+      </w:r>
+      <w:r>
+        <w:br/>
+      </w:r>
+      <w:r>
+        <w:rPr>
+          <w:rStyle w:val="VerbatimChar"/>
+        </w:rPr>
+        <w:t xml:space="preserve">## Residuals:</w:t>
+      </w:r>
+      <w:r>
+        <w:br/>
+      </w:r>
+      <w:r>
+        <w:rPr>
+          <w:rStyle w:val="VerbatimChar"/>
+        </w:rPr>
+        <w:t xml:space="preserve">##     Min      1Q  Median      3Q     Max </w:t>
+      </w:r>
+      <w:r>
+        <w:br/>
+      </w:r>
+      <w:r>
+        <w:rPr>
+          <w:rStyle w:val="VerbatimChar"/>
+        </w:rPr>
+        <w:t xml:space="preserve">## -77.463 -12.039   0.202  11.773 111.735 </w:t>
+      </w:r>
+      <w:r>
+        <w:br/>
+      </w:r>
+      <w:r>
+        <w:rPr>
+          <w:rStyle w:val="VerbatimChar"/>
+        </w:rPr>
+        <w:t xml:space="preserve">## </w:t>
+      </w:r>
+      <w:r>
+        <w:br/>
+      </w:r>
+      <w:r>
+        <w:rPr>
+          <w:rStyle w:val="VerbatimChar"/>
+        </w:rPr>
+        <w:t xml:space="preserve">## Coefficients:</w:t>
+      </w:r>
+      <w:r>
+        <w:br/>
+      </w:r>
+      <w:r>
+        <w:rPr>
+          <w:rStyle w:val="VerbatimChar"/>
+        </w:rPr>
+        <w:t xml:space="preserve">##                                      Estimate Std. Error t value Pr(&gt;|t|)    </w:t>
+      </w:r>
+      <w:r>
+        <w:br/>
+      </w:r>
+      <w:r>
+        <w:rPr>
+          <w:rStyle w:val="VerbatimChar"/>
+        </w:rPr>
+        <w:t xml:space="preserve">## (Intercept)                         155.32232   10.14100   15.32   &lt;2e-16 ***</w:t>
+      </w:r>
+      <w:r>
+        <w:br/>
+      </w:r>
+      <w:r>
+        <w:rPr>
+          <w:rStyle w:val="VerbatimChar"/>
+        </w:rPr>
+        <w:t xml:space="preserve">## Traincancer_data$AvgHouseholdSize     2.83429    2.86268    0.99    0.322    </w:t>
+      </w:r>
+      <w:r>
+        <w:br/>
+      </w:r>
+      <w:r>
+        <w:rPr>
+          <w:rStyle w:val="VerbatimChar"/>
+        </w:rPr>
+        <w:t xml:space="preserve">## Traincancer_data$PctPrivateCoverage  -1.25437    0.05368  -23.36   &lt;2e-16 ***</w:t>
+      </w:r>
+      <w:r>
+        <w:br/>
+      </w:r>
+      <w:r>
+        <w:rPr>
+          <w:rStyle w:val="VerbatimChar"/>
+        </w:rPr>
+        <w:t xml:space="preserve">## Traincancer_data$incidenceRate        0.22070    0.01180   18.70   &lt;2e-16 ***</w:t>
+      </w:r>
+      <w:r>
+        <w:br/>
+      </w:r>
+      <w:r>
+        <w:rPr>
+          <w:rStyle w:val="VerbatimChar"/>
+        </w:rPr>
+        <w:t xml:space="preserve">## ---</w:t>
+      </w:r>
+      <w:r>
+        <w:br/>
+      </w:r>
+      <w:r>
+        <w:rPr>
+          <w:rStyle w:val="VerbatimChar"/>
+        </w:rPr>
+        <w:t xml:space="preserve">## Signif. codes:  0 '***' 0.001 '**' 0.01 '*' 0.05 '.' 0.1 ' ' 1</w:t>
+      </w:r>
+      <w:r>
+        <w:br/>
+      </w:r>
+      <w:r>
+        <w:rPr>
+          <w:rStyle w:val="VerbatimChar"/>
+        </w:rPr>
+        <w:t xml:space="preserve">## </w:t>
+      </w:r>
+      <w:r>
+        <w:br/>
+      </w:r>
+      <w:r>
+        <w:rPr>
+          <w:rStyle w:val="VerbatimChar"/>
+        </w:rPr>
+        <w:t xml:space="preserve">## Residual standard error: 19.58 on 1719 degrees of freedom</w:t>
+      </w:r>
+      <w:r>
+        <w:br/>
+      </w:r>
+      <w:r>
+        <w:rPr>
+          <w:rStyle w:val="VerbatimChar"/>
+        </w:rPr>
+        <w:t xml:space="preserve">## Multiple R-squared:  0.3452, Adjusted R-squared:  0.344 </w:t>
+      </w:r>
+      <w:r>
+        <w:br/>
+      </w:r>
+      <w:r>
+        <w:rPr>
+          <w:rStyle w:val="VerbatimChar"/>
+        </w:rPr>
+        <w:t xml:space="preserve">## F-statistic:   302 on 3 and 1719 DF,  p-value: &lt; 2.2e-16</w:t>
+      </w:r>
+    </w:p>
+    <w:p>
+      <w:pPr>
+        <w:pStyle w:val="SourceCode"/>
+      </w:pPr>
+      <w:r>
+        <w:rPr>
+          <w:rStyle w:val="VerbatimChar"/>
+        </w:rPr>
+        <w:t xml:space="preserve">## [1] " **************************************************************** "</w:t>
+      </w:r>
+    </w:p>
+    <w:p>
+      <w:pPr>
+        <w:pStyle w:val="SourceCode"/>
+      </w:pPr>
+      <w:r>
+        <w:rPr>
+          <w:rStyle w:val="VerbatimChar"/>
+        </w:rPr>
+        <w:t xml:space="preserve">## </w:t>
+      </w:r>
+      <w:r>
+        <w:br/>
+      </w:r>
+      <w:r>
+        <w:rPr>
+          <w:rStyle w:val="VerbatimChar"/>
+        </w:rPr>
+        <w:t xml:space="preserve">## Call:</w:t>
+      </w:r>
+      <w:r>
+        <w:br/>
+      </w:r>
+      <w:r>
+        <w:rPr>
+          <w:rStyle w:val="VerbatimChar"/>
+        </w:rPr>
+        <w:t xml:space="preserve">## lm(formula = Traincancer_data$TARGET_deathRate ~ Traincancer_data$AvgHouseholdSize + </w:t>
+      </w:r>
+      <w:r>
+        <w:br/>
+      </w:r>
+      <w:r>
+        <w:rPr>
+          <w:rStyle w:val="VerbatimChar"/>
+        </w:rPr>
+        <w:t xml:space="preserve">##     Traincancer_data$incidenceRate + Traincancer_data$medIncome, </w:t>
+      </w:r>
+      <w:r>
+        <w:br/>
+      </w:r>
+      <w:r>
+        <w:rPr>
+          <w:rStyle w:val="VerbatimChar"/>
+        </w:rPr>
+        <w:t xml:space="preserve">##     data = Traincancer_data)</w:t>
+      </w:r>
+      <w:r>
+        <w:br/>
+      </w:r>
+      <w:r>
+        <w:rPr>
+          <w:rStyle w:val="VerbatimChar"/>
+        </w:rPr>
+        <w:t xml:space="preserve">## </w:t>
+      </w:r>
+      <w:r>
+        <w:br/>
+      </w:r>
+      <w:r>
+        <w:rPr>
+          <w:rStyle w:val="VerbatimChar"/>
+        </w:rPr>
+        <w:t xml:space="preserve">## Residuals:</w:t>
+      </w:r>
+      <w:r>
+        <w:br/>
+      </w:r>
+      <w:r>
+        <w:rPr>
+          <w:rStyle w:val="VerbatimChar"/>
+        </w:rPr>
+        <w:t xml:space="preserve">##     Min      1Q  Median      3Q     Max </w:t>
+      </w:r>
+      <w:r>
+        <w:br/>
+      </w:r>
+      <w:r>
+        <w:rPr>
+          <w:rStyle w:val="VerbatimChar"/>
+        </w:rPr>
+        <w:t xml:space="preserve">## -66.125 -11.738  -0.501  11.555 108.961 </w:t>
+      </w:r>
+      <w:r>
+        <w:br/>
+      </w:r>
+      <w:r>
+        <w:rPr>
+          <w:rStyle w:val="VerbatimChar"/>
+        </w:rPr>
+        <w:t xml:space="preserve">## </w:t>
+      </w:r>
+      <w:r>
+        <w:br/>
+      </w:r>
+      <w:r>
+        <w:rPr>
+          <w:rStyle w:val="VerbatimChar"/>
+        </w:rPr>
+        <w:t xml:space="preserve">## Coefficients:</w:t>
+      </w:r>
+      <w:r>
+        <w:br/>
+      </w:r>
+      <w:r>
+        <w:rPr>
+          <w:rStyle w:val="VerbatimChar"/>
+        </w:rPr>
+        <w:t xml:space="preserve">##                                     Estimate Std. Error t value Pr(&gt;|t|)    </w:t>
+      </w:r>
+      <w:r>
+        <w:br/>
+      </w:r>
+      <w:r>
+        <w:rPr>
+          <w:rStyle w:val="VerbatimChar"/>
+        </w:rPr>
+        <w:t xml:space="preserve">## (Intercept)                        8.324e+01  8.737e+00   9.527   &lt;2e-16 ***</w:t>
+      </w:r>
+      <w:r>
+        <w:br/>
+      </w:r>
+      <w:r>
+        <w:rPr>
+          <w:rStyle w:val="VerbatimChar"/>
+        </w:rPr>
+        <w:t xml:space="preserve">## Traincancer_data$AvgHouseholdSize  2.527e+01  2.686e+00   9.407   &lt;2e-16 ***</w:t>
+      </w:r>
+      <w:r>
+        <w:br/>
+      </w:r>
+      <w:r>
+        <w:rPr>
+          <w:rStyle w:val="VerbatimChar"/>
+        </w:rPr>
+        <w:t xml:space="preserve">## Traincancer_data$incidenceRate     2.169e-01  1.153e-02  18.814   &lt;2e-16 ***</w:t>
+      </w:r>
+      <w:r>
+        <w:br/>
+      </w:r>
+      <w:r>
+        <w:rPr>
+          <w:rStyle w:val="VerbatimChar"/>
+        </w:rPr>
+        <w:t xml:space="preserve">## Traincancer_data$medIncome        -1.386e-03  5.432e-05 -25.520   &lt;2e-16 ***</w:t>
+      </w:r>
+      <w:r>
+        <w:br/>
+      </w:r>
+      <w:r>
+        <w:rPr>
+          <w:rStyle w:val="VerbatimChar"/>
+        </w:rPr>
+        <w:t xml:space="preserve">## ---</w:t>
+      </w:r>
+      <w:r>
+        <w:br/>
+      </w:r>
+      <w:r>
+        <w:rPr>
+          <w:rStyle w:val="VerbatimChar"/>
+        </w:rPr>
+        <w:t xml:space="preserve">## Signif. codes:  0 '***' 0.001 '**' 0.01 '*' 0.05 '.' 0.1 ' ' 1</w:t>
+      </w:r>
+      <w:r>
+        <w:br/>
+      </w:r>
+      <w:r>
+        <w:rPr>
+          <w:rStyle w:val="VerbatimChar"/>
+        </w:rPr>
+        <w:t xml:space="preserve">## </w:t>
+      </w:r>
+      <w:r>
+        <w:br/>
+      </w:r>
+      <w:r>
+        <w:rPr>
+          <w:rStyle w:val="VerbatimChar"/>
+        </w:rPr>
+        <w:t xml:space="preserve">## Residual standard error: 19.14 on 1719 degrees of freedom</w:t>
+      </w:r>
+      <w:r>
+        <w:br/>
+      </w:r>
+      <w:r>
+        <w:rPr>
+          <w:rStyle w:val="VerbatimChar"/>
+        </w:rPr>
+        <w:t xml:space="preserve">## Multiple R-squared:  0.3743, Adjusted R-squared:  0.3732 </w:t>
+      </w:r>
+      <w:r>
+        <w:br/>
+      </w:r>
+      <w:r>
+        <w:rPr>
+          <w:rStyle w:val="VerbatimChar"/>
+        </w:rPr>
+        <w:t xml:space="preserve">## F-statistic: 342.7 on 3 and 1719 DF,  p-value: &lt; 2.2e-16</w:t>
       </w:r>
     </w:p>
     <w:bookmarkEnd w:id="60"/>
@@ -2594,7 +3016,180 @@
       </w:r>
     </w:p>
     <w:bookmarkEnd w:id="63"/>
+    <w:bookmarkStart w:id="64" w:name="Xf4729066cb962b3bbdcbfe93071b3be8bb4822c"/>
+    <w:p>
+      <w:pPr>
+        <w:pStyle w:val="Heading2"/>
+      </w:pPr>
+      <w:r>
+        <w:t xml:space="preserve">3. Using the Variance Inflaction Factor, VIF.</w:t>
+      </w:r>
+    </w:p>
+    <w:p>
+      <w:pPr>
+        <w:pStyle w:val="FirstParagraph"/>
+      </w:pPr>
+      <w:r>
+        <w:t xml:space="preserve">###We want VIF values less than 10 for each predictor variable.</w:t>
+      </w:r>
+      <w:r>
+        <w:t xml:space="preserve"> </w:t>
+      </w:r>
+      <w:r>
+        <w:t xml:space="preserve">###At this point we have already discarded</w:t>
+      </w:r>
+      <w:r>
+        <w:t xml:space="preserve"> </w:t>
+      </w:r>
+      <w:r>
+        <w:t xml:space="preserve">‘</w:t>
+      </w:r>
+      <w:r>
+        <w:t xml:space="preserve">PctPrivateCoverage</w:t>
+      </w:r>
+      <w:r>
+        <w:t xml:space="preserve">’</w:t>
+      </w:r>
+      <w:r>
+        <w:t xml:space="preserve">, but we want to make sure to check again the model by performing the VIF test</w:t>
+      </w:r>
+    </w:p>
+    <w:p>
+      <w:pPr>
+        <w:pStyle w:val="SourceCode"/>
+      </w:pPr>
+      <w:r>
+        <w:rPr>
+          <w:rStyle w:val="VerbatimChar"/>
+        </w:rPr>
+        <w:t xml:space="preserve">## Caricamento del pacchetto richiesto: car</w:t>
+      </w:r>
+    </w:p>
+    <w:p>
+      <w:pPr>
+        <w:pStyle w:val="SourceCode"/>
+      </w:pPr>
+      <w:r>
+        <w:rPr>
+          <w:rStyle w:val="VerbatimChar"/>
+        </w:rPr>
+        <w:t xml:space="preserve">## Caricamento del pacchetto richiesto: carData</w:t>
+      </w:r>
+    </w:p>
+    <w:tbl>
+      <w:tblPr>
+        <w:tblStyle w:val="Table"/>
+        <w:tblW w:type="pct" w:w="0.0"/>
+        <w:tblLook w:firstRow="1" w:lastRow="0" w:firstColumn="0" w:lastColumn="0" w:noHBand="0" w:noVBand="0" w:val="0020"/>
+      </w:tblPr>
+      <w:tblGrid/>
+      <w:tr>
+        <w:tc>
+          <w:p>
+            <w:pPr>
+              <w:pStyle w:val="Compact"/>
+              <w:jc w:val="left"/>
+            </w:pPr>
+            <w:r>
+              <w:t xml:space="preserve">Predictors</w:t>
+            </w:r>
+          </w:p>
+        </w:tc>
+        <w:tc>
+          <w:p>
+            <w:pPr>
+              <w:pStyle w:val="Compact"/>
+              <w:jc w:val="left"/>
+            </w:pPr>
+            <w:r>
+              <w:t xml:space="preserve">VIF</w:t>
+            </w:r>
+          </w:p>
+        </w:tc>
+      </w:tr>
+      <w:tr>
+        <w:tc>
+          <w:p>
+            <w:pPr>
+              <w:pStyle w:val="Compact"/>
+              <w:jc w:val="left"/>
+            </w:pPr>
+            <w:r>
+              <w:t xml:space="preserve">AvgHouseholdSize</w:t>
+            </w:r>
+          </w:p>
+        </w:tc>
+        <w:tc>
+          <w:p>
+            <w:pPr>
+              <w:pStyle w:val="Compact"/>
+              <w:jc w:val="left"/>
+            </w:pPr>
+            <w:r>
+              <w:t xml:space="preserve">1.003</w:t>
+            </w:r>
+          </w:p>
+        </w:tc>
+      </w:tr>
+      <w:tr>
+        <w:tc>
+          <w:p>
+            <w:pPr>
+              <w:pStyle w:val="Compact"/>
+              <w:jc w:val="left"/>
+            </w:pPr>
+            <w:r>
+              <w:t xml:space="preserve">incidenceRate</w:t>
+            </w:r>
+          </w:p>
+        </w:tc>
+        <w:tc>
+          <w:p>
+            <w:pPr>
+              <w:pStyle w:val="Compact"/>
+              <w:jc w:val="left"/>
+            </w:pPr>
+            <w:r>
+              <w:t xml:space="preserve">1.002</w:t>
+            </w:r>
+          </w:p>
+        </w:tc>
+      </w:tr>
+      <w:tr>
+        <w:tc>
+          <w:p>
+            <w:pPr>
+              <w:pStyle w:val="Compact"/>
+              <w:jc w:val="left"/>
+            </w:pPr>
+            <w:r>
+              <w:t xml:space="preserve">medIncome</w:t>
+            </w:r>
+          </w:p>
+        </w:tc>
+        <w:tc>
+          <w:p>
+            <w:pPr>
+              <w:pStyle w:val="Compact"/>
+              <w:jc w:val="left"/>
+            </w:pPr>
+            <w:r>
+              <w:t xml:space="preserve">1.004</w:t>
+            </w:r>
+          </w:p>
+        </w:tc>
+      </w:tr>
+    </w:tbl>
+    <w:p>
+      <w:pPr>
+        <w:pStyle w:val="BodyText"/>
+      </w:pPr>
+      <w:r>
+        <w:t xml:space="preserve">###It looks like everything is good now, the VIF’s are very low, we can say that now we have a dataset free from correlation between predictor variables.</w:t>
+      </w:r>
+    </w:p>
     <w:bookmarkEnd w:id="64"/>
+    <w:bookmarkEnd w:id="65"/>
     <w:sectPr/>
   </w:body>
 </w:document>

</xml_diff>